<commit_message>
try again to upload the word file
</commit_message>
<xml_diff>
--- a/תרשים זרימה וטבלת קומפוננטות.docx
+++ b/תרשים זרימה וטבלת קומפוננטות.docx
@@ -236,7 +236,7 @@
           <w:p>
             <w:pPr>
               <w:rPr>
-                <w:rFonts w:cstheme="minorHAnsi" w:hint="cs"/>
+                <w:rFonts w:cstheme="minorHAnsi"/>
                 <w:rtl/>
               </w:rPr>
             </w:pPr>
@@ -336,7 +336,7 @@
           <w:p>
             <w:pPr>
               <w:rPr>
-                <w:rFonts w:cstheme="minorHAnsi" w:hint="cs"/>
+                <w:rFonts w:cstheme="minorHAnsi"/>
                 <w:rtl/>
               </w:rPr>
             </w:pPr>
@@ -412,7 +412,7 @@
           <w:p>
             <w:pPr>
               <w:rPr>
-                <w:rFonts w:cstheme="minorHAnsi" w:hint="cs"/>
+                <w:rFonts w:cstheme="minorHAnsi"/>
                 <w:rtl/>
               </w:rPr>
             </w:pPr>
@@ -469,7 +469,7 @@
           <w:p>
             <w:pPr>
               <w:rPr>
-                <w:rFonts w:cstheme="minorHAnsi" w:hint="cs"/>
+                <w:rFonts w:cstheme="minorHAnsi"/>
                 <w:rtl/>
               </w:rPr>
             </w:pPr>
@@ -579,7 +579,7 @@
           <w:p>
             <w:pPr>
               <w:rPr>
-                <w:rFonts w:cstheme="minorHAnsi" w:hint="cs"/>
+                <w:rFonts w:cstheme="minorHAnsi"/>
                 <w:rtl/>
               </w:rPr>
             </w:pPr>
@@ -681,7 +681,7 @@
           <w:p>
             <w:pPr>
               <w:rPr>
-                <w:rFonts w:cstheme="minorHAnsi" w:hint="cs"/>
+                <w:rFonts w:cstheme="minorHAnsi"/>
                 <w:rtl/>
               </w:rPr>
             </w:pPr>
@@ -888,7 +888,7 @@
           <w:p>
             <w:pPr>
               <w:rPr>
-                <w:rFonts w:cstheme="minorHAnsi" w:hint="cs"/>
+                <w:rFonts w:cstheme="minorHAnsi"/>
                 <w:rtl/>
               </w:rPr>
             </w:pPr>
@@ -1008,7 +1008,7 @@
           <w:p>
             <w:pPr>
               <w:rPr>
-                <w:rFonts w:cstheme="minorHAnsi" w:hint="cs"/>
+                <w:rFonts w:cstheme="minorHAnsi"/>
                 <w:rtl/>
               </w:rPr>
             </w:pPr>
@@ -1027,7 +1027,7 @@
           <w:p>
             <w:pPr>
               <w:rPr>
-                <w:rFonts w:cstheme="minorHAnsi" w:hint="cs"/>
+                <w:rFonts w:cstheme="minorHAnsi"/>
                 <w:rtl/>
               </w:rPr>
             </w:pPr>
@@ -1074,7 +1074,7 @@
           <w:p>
             <w:pPr>
               <w:rPr>
-                <w:rFonts w:cstheme="minorHAnsi" w:hint="cs"/>
+                <w:rFonts w:cstheme="minorHAnsi"/>
                 <w:rtl/>
               </w:rPr>
             </w:pPr>
@@ -1126,7 +1126,7 @@
           <w:p>
             <w:pPr>
               <w:rPr>
-                <w:rFonts w:cstheme="minorHAnsi" w:hint="cs"/>
+                <w:rFonts w:cstheme="minorHAnsi"/>
                 <w:rtl/>
               </w:rPr>
             </w:pPr>
@@ -1188,7 +1188,7 @@
           <w:p>
             <w:pPr>
               <w:rPr>
-                <w:rFonts w:cstheme="minorHAnsi" w:hint="cs"/>
+                <w:rFonts w:cstheme="minorHAnsi"/>
                 <w:rtl/>
               </w:rPr>
             </w:pPr>
@@ -1213,7 +1213,7 @@
           <w:p>
             <w:pPr>
               <w:rPr>
-                <w:rFonts w:cstheme="minorHAnsi" w:hint="cs"/>
+                <w:rFonts w:cstheme="minorHAnsi"/>
                 <w:rtl/>
               </w:rPr>
             </w:pPr>
@@ -1234,7 +1234,7 @@
           <w:p>
             <w:pPr>
               <w:rPr>
-                <w:rFonts w:cstheme="minorHAnsi" w:hint="cs"/>
+                <w:rFonts w:cstheme="minorHAnsi"/>
                 <w:rtl/>
               </w:rPr>
             </w:pPr>
@@ -1267,7 +1267,7 @@
           <w:p>
             <w:pPr>
               <w:rPr>
-                <w:rFonts w:cstheme="minorHAnsi" w:hint="cs"/>
+                <w:rFonts w:cstheme="minorHAnsi"/>
                 <w:rtl/>
               </w:rPr>
             </w:pPr>
@@ -1287,7 +1287,7 @@
           <w:p>
             <w:pPr>
               <w:rPr>
-                <w:rFonts w:cstheme="minorHAnsi" w:hint="cs"/>
+                <w:rFonts w:cstheme="minorHAnsi"/>
                 <w:rtl/>
               </w:rPr>
             </w:pPr>
@@ -1392,7 +1392,7 @@
           <w:p>
             <w:pPr>
               <w:rPr>
-                <w:rFonts w:cstheme="minorHAnsi" w:hint="cs"/>
+                <w:rFonts w:cstheme="minorHAnsi"/>
                 <w:rtl/>
               </w:rPr>
             </w:pPr>
@@ -1414,7 +1414,7 @@
           <w:p>
             <w:pPr>
               <w:rPr>
-                <w:rFonts w:cstheme="minorHAnsi" w:hint="cs"/>
+                <w:rFonts w:cstheme="minorHAnsi"/>
                 <w:rtl/>
               </w:rPr>
             </w:pPr>
@@ -1452,7 +1452,7 @@
           <w:p>
             <w:pPr>
               <w:rPr>
-                <w:rFonts w:cstheme="minorHAnsi" w:hint="cs"/>
+                <w:rFonts w:cstheme="minorHAnsi"/>
                 <w:rtl/>
               </w:rPr>
             </w:pPr>
@@ -1520,7 +1520,7 @@
           <w:p>
             <w:pPr>
               <w:rPr>
-                <w:rFonts w:cstheme="minorHAnsi" w:hint="cs"/>
+                <w:rFonts w:cstheme="minorHAnsi"/>
                 <w:rtl/>
               </w:rPr>
             </w:pPr>
@@ -1593,7 +1593,7 @@
           <w:p>
             <w:pPr>
               <w:rPr>
-                <w:rFonts w:cstheme="minorHAnsi" w:hint="cs"/>
+                <w:rFonts w:cstheme="minorHAnsi"/>
                 <w:rtl/>
               </w:rPr>
             </w:pPr>
@@ -1618,7 +1618,7 @@
           <w:p>
             <w:pPr>
               <w:rPr>
-                <w:rFonts w:cstheme="minorHAnsi" w:hint="cs"/>
+                <w:rFonts w:cstheme="minorHAnsi"/>
                 <w:rtl/>
               </w:rPr>
             </w:pPr>
@@ -1654,7 +1654,7 @@
           <w:p>
             <w:pPr>
               <w:rPr>
-                <w:rFonts w:cstheme="minorHAnsi" w:hint="cs"/>
+                <w:rFonts w:cstheme="minorHAnsi"/>
                 <w:rtl/>
               </w:rPr>
             </w:pPr>
@@ -1674,7 +1674,7 @@
           <w:p>
             <w:pPr>
               <w:rPr>
-                <w:rFonts w:cstheme="minorHAnsi" w:hint="cs"/>
+                <w:rFonts w:cstheme="minorHAnsi"/>
                 <w:rtl/>
               </w:rPr>
             </w:pPr>
@@ -1710,7 +1710,7 @@
           <w:p>
             <w:pPr>
               <w:rPr>
-                <w:rFonts w:cstheme="minorHAnsi" w:hint="cs"/>
+                <w:rFonts w:cstheme="minorHAnsi"/>
                 <w:rtl/>
               </w:rPr>
             </w:pPr>
@@ -1805,7 +1805,7 @@
           <w:p>
             <w:pPr>
               <w:rPr>
-                <w:rFonts w:cstheme="minorHAnsi" w:hint="cs"/>
+                <w:rFonts w:cstheme="minorHAnsi"/>
                 <w:rtl/>
               </w:rPr>
             </w:pPr>
@@ -1851,7 +1851,7 @@
           <w:p>
             <w:pPr>
               <w:rPr>
-                <w:rFonts w:cstheme="minorHAnsi" w:hint="cs"/>
+                <w:rFonts w:cstheme="minorHAnsi"/>
                 <w:rtl/>
               </w:rPr>
             </w:pPr>
@@ -1904,7 +1904,7 @@
           <w:p>
             <w:pPr>
               <w:rPr>
-                <w:rFonts w:cstheme="minorHAnsi" w:hint="cs"/>
+                <w:rFonts w:cstheme="minorHAnsi"/>
                 <w:rtl/>
               </w:rPr>
             </w:pPr>
@@ -1941,7 +1941,7 @@
           <w:p>
             <w:pPr>
               <w:rPr>
-                <w:rFonts w:cstheme="minorHAnsi" w:hint="cs"/>
+                <w:rFonts w:cstheme="minorHAnsi"/>
                 <w:rtl/>
               </w:rPr>
             </w:pPr>
@@ -1981,7 +1981,7 @@
           <w:p>
             <w:pPr>
               <w:rPr>
-                <w:rFonts w:cstheme="minorHAnsi" w:hint="cs"/>
+                <w:rFonts w:cstheme="minorHAnsi"/>
                 <w:rtl/>
               </w:rPr>
             </w:pPr>
@@ -2066,7 +2066,7 @@
           <w:p>
             <w:pPr>
               <w:rPr>
-                <w:rFonts w:cstheme="minorHAnsi" w:hint="cs"/>
+                <w:rFonts w:cstheme="minorHAnsi"/>
                 <w:rtl/>
               </w:rPr>
             </w:pPr>
@@ -2114,7 +2114,7 @@
           <w:p>
             <w:pPr>
               <w:rPr>
-                <w:rFonts w:cstheme="minorHAnsi" w:hint="cs"/>
+                <w:rFonts w:cstheme="minorHAnsi"/>
                 <w:rtl/>
               </w:rPr>
             </w:pPr>
@@ -2135,7 +2135,7 @@
           <w:p>
             <w:pPr>
               <w:rPr>
-                <w:rFonts w:cstheme="minorHAnsi" w:hint="cs"/>
+                <w:rFonts w:cstheme="minorHAnsi"/>
                 <w:rtl/>
               </w:rPr>
             </w:pPr>
@@ -2168,7 +2168,7 @@
           <w:p>
             <w:pPr>
               <w:rPr>
-                <w:rFonts w:cstheme="minorHAnsi" w:hint="cs"/>
+                <w:rFonts w:cstheme="minorHAnsi"/>
                 <w:rtl/>
               </w:rPr>
             </w:pPr>
@@ -2282,7 +2282,7 @@
           <w:p>
             <w:pPr>
               <w:rPr>
-                <w:rFonts w:cstheme="minorHAnsi" w:hint="cs"/>
+                <w:rFonts w:cstheme="minorHAnsi"/>
                 <w:rtl/>
               </w:rPr>
             </w:pPr>
@@ -2325,7 +2325,7 @@
           <w:p>
             <w:pPr>
               <w:rPr>
-                <w:rFonts w:cstheme="minorHAnsi" w:hint="cs"/>
+                <w:rFonts w:cstheme="minorHAnsi"/>
                 <w:rtl/>
               </w:rPr>
             </w:pPr>
@@ -2498,7 +2498,7 @@
           <w:p>
             <w:pPr>
               <w:rPr>
-                <w:rFonts w:cstheme="minorHAnsi" w:hint="cs"/>
+                <w:rFonts w:cstheme="minorHAnsi"/>
                 <w:rtl/>
               </w:rPr>
             </w:pPr>
@@ -2589,7 +2589,7 @@
           <w:p>
             <w:pPr>
               <w:rPr>
-                <w:rFonts w:cstheme="minorHAnsi" w:hint="cs"/>
+                <w:rFonts w:cstheme="minorHAnsi"/>
                 <w:rtl/>
               </w:rPr>
             </w:pPr>
@@ -2658,7 +2658,7 @@
           <w:p>
             <w:pPr>
               <w:rPr>
-                <w:rFonts w:cstheme="minorHAnsi" w:hint="cs"/>
+                <w:rFonts w:cstheme="minorHAnsi"/>
                 <w:rtl/>
               </w:rPr>
             </w:pPr>
@@ -2677,7 +2677,7 @@
           <w:p>
             <w:pPr>
               <w:rPr>
-                <w:rFonts w:cstheme="minorHAnsi" w:hint="cs"/>
+                <w:rFonts w:cstheme="minorHAnsi"/>
                 <w:rtl/>
               </w:rPr>
             </w:pPr>
@@ -2690,7 +2690,7 @@
           <w:p>
             <w:pPr>
               <w:rPr>
-                <w:rFonts w:cstheme="minorHAnsi" w:hint="cs"/>
+                <w:rFonts w:cstheme="minorHAnsi"/>
                 <w:rtl/>
               </w:rPr>
             </w:pPr>
@@ -2778,6 +2778,7 @@
       <w:r>
         <w:rPr>
           <w:noProof/>
+          <w:rtl/>
         </w:rPr>
         <w:lastRenderedPageBreak/>
         <w:pict w14:anchorId="6557AFF4">
@@ -2804,14 +2805,7 @@
           <w:rFonts w:hint="cs"/>
           <w:rtl/>
         </w:rPr>
-        <w:t>תרשים זרימה</w:t>
-      </w:r>
-      <w:r>
-        <w:rPr>
-          <w:rFonts w:hint="cs"/>
-          <w:rtl/>
-        </w:rPr>
-        <w:t>:</w:t>
+        <w:t>תרשים זרימה:</w:t>
       </w:r>
     </w:p>
     <w:p>
@@ -2823,6 +2817,7 @@
       <w:r>
         <w:rPr>
           <w:noProof/>
+          <w:rtl/>
         </w:rPr>
         <w:pict w14:anchorId="56F769C2">
           <v:roundrect id="_x0000_s1097" style="position:absolute;left:0;text-align:left;margin-left:217.2pt;margin-top:258.6pt;width:78.75pt;height:18.2pt;z-index:251695104;visibility:visible;mso-wrap-style:square;mso-width-percent:0;mso-height-percent:0;mso-wrap-distance-left:9pt;mso-wrap-distance-top:0;mso-wrap-distance-right:9pt;mso-wrap-distance-bottom:0;mso-position-horizontal:absolute;mso-position-horizontal-relative:margin;mso-position-vertical:absolute;mso-position-vertical-relative:text;mso-width-percent:0;mso-height-percent:0;mso-width-relative:margin;mso-height-relative:margin;v-text-anchor:middle" arcsize="10923f" o:gfxdata="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" fillcolor="white [3201]" strokecolor="#70ad47 [3209]" strokeweight="1pt">
@@ -2856,6 +2851,7 @@
       <w:r>
         <w:rPr>
           <w:noProof/>
+          <w:rtl/>
         </w:rPr>
         <w:pict w14:anchorId="46E54476">
           <v:roundrect id="_x0000_s1094" style="position:absolute;left:0;text-align:left;margin-left:216.9pt;margin-top:232.25pt;width:78.75pt;height:18.2pt;z-index:251692032;visibility:visible;mso-wrap-style:square;mso-width-percent:0;mso-height-percent:0;mso-wrap-distance-left:9pt;mso-wrap-distance-top:0;mso-wrap-distance-right:9pt;mso-wrap-distance-bottom:0;mso-position-horizontal:absolute;mso-position-horizontal-relative:margin;mso-position-vertical:absolute;mso-position-vertical-relative:text;mso-width-percent:0;mso-height-percent:0;mso-width-relative:margin;mso-height-relative:margin;v-text-anchor:middle" arcsize="10923f" o:gfxdata="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" fillcolor="white [3201]" strokecolor="#70ad47 [3209]" strokeweight="1pt">
@@ -2889,6 +2885,7 @@
       <w:r>
         <w:rPr>
           <w:noProof/>
+          <w:rtl/>
         </w:rPr>
         <w:pict w14:anchorId="40EED362">
           <v:roundrect id="_x0000_s1093" style="position:absolute;left:0;text-align:left;margin-left:242.55pt;margin-top:206.6pt;width:53.45pt;height:18.2pt;z-index:251691008;visibility:visible;mso-wrap-style:square;mso-width-percent:0;mso-height-percent:0;mso-wrap-distance-left:9pt;mso-wrap-distance-top:0;mso-wrap-distance-right:9pt;mso-wrap-distance-bottom:0;mso-position-horizontal:absolute;mso-position-horizontal-relative:margin;mso-position-vertical:absolute;mso-position-vertical-relative:text;mso-width-percent:0;mso-height-percent:0;mso-width-relative:margin;mso-height-relative:margin;v-text-anchor:middle" arcsize="10923f" o:gfxdata="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" fillcolor="white [3201]" strokecolor="#70ad47 [3209]" strokeweight="1pt">
@@ -2922,6 +2919,7 @@
       <w:r>
         <w:rPr>
           <w:noProof/>
+          <w:rtl/>
         </w:rPr>
         <w:pict w14:anchorId="4CB1481E">
           <v:roundrect id="_x0000_s1091" style="position:absolute;left:0;text-align:left;margin-left:342.25pt;margin-top:228.5pt;width:49.9pt;height:18.2pt;z-index:251688960;visibility:visible;mso-wrap-style:square;mso-width-percent:0;mso-height-percent:0;mso-wrap-distance-left:9pt;mso-wrap-distance-top:0;mso-wrap-distance-right:9pt;mso-wrap-distance-bottom:0;mso-position-horizontal:absolute;mso-position-horizontal-relative:margin;mso-position-vertical:absolute;mso-position-vertical-relative:text;mso-width-percent:0;mso-height-percent:0;mso-width-relative:margin;mso-height-relative:margin;v-text-anchor:middle" arcsize="10923f" o:gfxdata="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" fillcolor="white [3201]" strokecolor="#70ad47 [3209]" strokeweight="1pt">
@@ -2955,6 +2953,7 @@
       <w:r>
         <w:rPr>
           <w:noProof/>
+          <w:rtl/>
         </w:rPr>
         <w:pict w14:anchorId="39B9282D">
           <v:roundrect id="_x0000_s1089" style="position:absolute;left:0;text-align:left;margin-left:299.2pt;margin-top:210.4pt;width:49.9pt;height:18.2pt;z-index:251686912;visibility:visible;mso-wrap-style:square;mso-width-percent:0;mso-height-percent:0;mso-wrap-distance-left:9pt;mso-wrap-distance-top:0;mso-wrap-distance-right:9pt;mso-wrap-distance-bottom:0;mso-position-horizontal:absolute;mso-position-horizontal-relative:margin;mso-position-vertical:absolute;mso-position-vertical-relative:text;mso-width-percent:0;mso-height-percent:0;mso-width-relative:margin;mso-height-relative:margin;v-text-anchor:middle" arcsize="10923f" o:gfxdata="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" fillcolor="white [3201]" strokecolor="#70ad47 [3209]" strokeweight="1pt">
@@ -2988,6 +2987,7 @@
       <w:r>
         <w:rPr>
           <w:noProof/>
+          <w:rtl/>
         </w:rPr>
         <w:pict w14:anchorId="45609A2B">
           <v:shapetype id="_x0000_t32" coordsize="21600,21600" o:spt="32" o:oned="t" path="m,l21600,21600e" filled="f">
@@ -3003,6 +3003,7 @@
       <w:r>
         <w:rPr>
           <w:noProof/>
+          <w:rtl/>
         </w:rPr>
         <w:pict w14:anchorId="679CB6BC">
           <v:roundrect id="_x0000_s1086" style="position:absolute;left:0;text-align:left;margin-left:314.85pt;margin-top:155.6pt;width:48.1pt;height:18.2pt;z-index:251682816;visibility:visible;mso-wrap-style:square;mso-width-percent:0;mso-height-percent:0;mso-wrap-distance-left:9pt;mso-wrap-distance-top:0;mso-wrap-distance-right:9pt;mso-wrap-distance-bottom:0;mso-position-horizontal:absolute;mso-position-horizontal-relative:margin;mso-position-vertical:absolute;mso-position-vertical-relative:text;mso-width-percent:0;mso-height-percent:0;mso-width-relative:margin;mso-height-relative:margin;v-text-anchor:middle" arcsize="10923f" o:gfxdata="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" fillcolor="white [3201]" strokecolor="#70ad47 [3209]" strokeweight="1pt">
@@ -3036,6 +3037,7 @@
       <w:r>
         <w:rPr>
           <w:noProof/>
+          <w:rtl/>
         </w:rPr>
         <w:pict w14:anchorId="3D909A57">
           <v:roundrect id="_x0000_s1085" style="position:absolute;left:0;text-align:left;margin-left:320.85pt;margin-top:186.9pt;width:48.1pt;height:18.2pt;z-index:251684864;visibility:visible;mso-wrap-style:square;mso-width-percent:0;mso-height-percent:0;mso-wrap-distance-left:9pt;mso-wrap-distance-top:0;mso-wrap-distance-right:9pt;mso-wrap-distance-bottom:0;mso-position-horizontal:absolute;mso-position-horizontal-relative:margin;mso-position-vertical:absolute;mso-position-vertical-relative:text;mso-width-percent:0;mso-height-percent:0;mso-width-relative:margin;mso-height-relative:margin;v-text-anchor:middle" arcsize="10923f" o:gfxdata="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" fillcolor="white [3201]" strokecolor="#70ad47 [3209]" strokeweight="1pt">
@@ -3067,6 +3069,7 @@
       <w:r>
         <w:rPr>
           <w:noProof/>
+          <w:rtl/>
         </w:rPr>
         <w:pict w14:anchorId="50460140">
           <v:shape id="מחבר חץ ישר 25" o:spid="_x0000_s1084" type="#_x0000_t32" style="position:absolute;left:0;text-align:left;margin-left:158.25pt;margin-top:182.25pt;width:24.8pt;height:3.6pt;flip:x y;z-index:251673600;visibility:visible;mso-wrap-style:square;mso-width-percent:0;mso-height-percent:0;mso-wrap-distance-left:9pt;mso-wrap-distance-top:0;mso-wrap-distance-right:9pt;mso-wrap-distance-bottom:0;mso-position-horizontal:absolute;mso-position-horizontal-relative:text;mso-position-vertical:absolute;mso-position-vertical-relative:text;mso-width-percent:0;mso-height-percent:0;mso-width-relative:margin;mso-height-relative:margin" o:gfxdata="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" strokecolor="#4472c4 [3204]" strokeweight=".5pt">
@@ -3077,6 +3080,7 @@
       <w:r>
         <w:rPr>
           <w:noProof/>
+          <w:rtl/>
         </w:rPr>
         <w:pict w14:anchorId="25CA440C">
           <v:roundrect id="_x0000_s1083" style="position:absolute;left:0;text-align:left;margin-left:-54.7pt;margin-top:233pt;width:121.9pt;height:27.8pt;z-index:251680768;visibility:visible;mso-wrap-style:square;mso-width-percent:0;mso-height-percent:0;mso-wrap-distance-left:9pt;mso-wrap-distance-top:0;mso-wrap-distance-right:9pt;mso-wrap-distance-bottom:0;mso-position-horizontal:absolute;mso-position-horizontal-relative:text;mso-position-vertical:absolute;mso-position-vertical-relative:text;mso-width-percent:0;mso-height-percent:0;mso-width-relative:margin;mso-height-relative:margin;v-text-anchor:middle" arcsize="10923f" o:gfxdata="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" fillcolor="white [3201]" strokecolor="#70ad47 [3209]" strokeweight="1pt">
@@ -3101,6 +3105,7 @@
       <w:r>
         <w:rPr>
           <w:noProof/>
+          <w:rtl/>
         </w:rPr>
         <w:pict w14:anchorId="7B51DD99">
           <v:shape id="_x0000_s1082" type="#_x0000_t32" style="position:absolute;left:0;text-align:left;margin-left:59.35pt;margin-top:234.4pt;width:46.35pt;height:6.05pt;flip:x;z-index:251681792;visibility:visible;mso-wrap-style:square;mso-width-percent:0;mso-height-percent:0;mso-wrap-distance-left:9pt;mso-wrap-distance-top:0;mso-wrap-distance-right:9pt;mso-wrap-distance-bottom:0;mso-position-horizontal:absolute;mso-position-horizontal-relative:text;mso-position-vertical:absolute;mso-position-vertical-relative:text;mso-width-percent:0;mso-height-percent:0;mso-width-relative:margin;mso-height-relative:margin" o:gfxdata="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" strokecolor="#4472c4 [3204]" strokeweight=".5pt">
@@ -3111,6 +3116,7 @@
       <w:r>
         <w:rPr>
           <w:noProof/>
+          <w:rtl/>
         </w:rPr>
         <w:pict w14:anchorId="2881F24D">
           <v:roundrect id="_x0000_s1081" style="position:absolute;left:0;text-align:left;margin-left:20.85pt;margin-top:156pt;width:62pt;height:27pt;z-index:251678720;visibility:visible;mso-wrap-style:square;mso-width-percent:0;mso-height-percent:0;mso-wrap-distance-left:9pt;mso-wrap-distance-top:0;mso-wrap-distance-right:9pt;mso-wrap-distance-bottom:0;mso-position-horizontal:absolute;mso-position-horizontal-relative:text;mso-position-vertical:absolute;mso-position-vertical-relative:text;mso-width-percent:0;mso-height-percent:0;mso-width-relative:margin;mso-height-relative:margin;v-text-anchor:middle" arcsize="10923f" o:gfxdata="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" fillcolor="white [3201]" strokecolor="#70ad47 [3209]" strokeweight="1pt">
@@ -3135,6 +3141,7 @@
       <w:r>
         <w:rPr>
           <w:noProof/>
+          <w:rtl/>
         </w:rPr>
         <w:pict w14:anchorId="7C7EFB6D">
           <v:shape id="_x0000_s1080" type="#_x0000_t32" style="position:absolute;left:0;text-align:left;margin-left:74.45pt;margin-top:165.8pt;width:36.9pt;height:17.3pt;flip:x y;z-index:251679744;visibility:visible;mso-wrap-style:square;mso-width-percent:0;mso-height-percent:0;mso-wrap-distance-left:9pt;mso-wrap-distance-top:0;mso-wrap-distance-right:9pt;mso-wrap-distance-bottom:0;mso-position-horizontal:absolute;mso-position-horizontal-relative:text;mso-position-vertical:absolute;mso-position-vertical-relative:text;mso-width-percent:0;mso-height-percent:0;mso-width-relative:margin;mso-height-relative:margin" o:gfxdata="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" strokecolor="#4472c4 [3204]" strokeweight=".5pt">
@@ -3145,6 +3152,7 @@
       <w:r>
         <w:rPr>
           <w:noProof/>
+          <w:rtl/>
         </w:rPr>
         <w:pict w14:anchorId="53C39DB7">
           <v:roundrect id="_x0000_s1079" style="position:absolute;left:0;text-align:left;margin-left:101.05pt;margin-top:213.05pt;width:67pt;height:29.25pt;z-index:251676672;visibility:visible;mso-wrap-style:square;mso-width-percent:0;mso-height-percent:0;mso-wrap-distance-left:9pt;mso-wrap-distance-top:0;mso-wrap-distance-right:9pt;mso-wrap-distance-bottom:0;mso-position-horizontal:absolute;mso-position-horizontal-relative:text;mso-position-vertical:absolute;mso-position-vertical-relative:text;mso-width-percent:0;mso-height-percent:0;mso-width-relative:margin;mso-height-relative:margin;v-text-anchor:middle" arcsize="10923f" o:gfxdata="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" fillcolor="white [3201]" strokecolor="#70ad47 [3209]" strokeweight="1pt">
@@ -3169,6 +3177,7 @@
       <w:r>
         <w:rPr>
           <w:noProof/>
+          <w:rtl/>
         </w:rPr>
         <w:pict w14:anchorId="488C5CCF">
           <v:shape id="_x0000_s1078" type="#_x0000_t32" style="position:absolute;left:0;text-align:left;margin-left:131pt;margin-top:188.8pt;width:10pt;height:27.8pt;flip:x;z-index:251677696;visibility:visible;mso-wrap-style:square;mso-width-percent:0;mso-height-percent:0;mso-wrap-distance-left:9pt;mso-wrap-distance-top:0;mso-wrap-distance-right:9pt;mso-wrap-distance-bottom:0;mso-position-horizontal:absolute;mso-position-horizontal-relative:text;mso-position-vertical:absolute;mso-position-vertical-relative:text;mso-width-percent:0;mso-height-percent:0;mso-width-relative:margin;mso-height-relative:margin" o:gfxdata="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" strokecolor="#4472c4 [3204]" strokeweight=".5pt">
@@ -3179,6 +3188,7 @@
       <w:r>
         <w:rPr>
           <w:noProof/>
+          <w:rtl/>
         </w:rPr>
         <w:pict w14:anchorId="6524CDAA">
           <v:shape id="מחבר חץ ישר 2" o:spid="_x0000_s1077" type="#_x0000_t32" style="position:absolute;left:0;text-align:left;margin-left:91.05pt;margin-top:188.8pt;width:27.1pt;height:14.25pt;flip:x;z-index:251675648;visibility:visible;mso-wrap-style:square;mso-wrap-distance-left:9pt;mso-wrap-distance-top:0;mso-wrap-distance-right:9pt;mso-wrap-distance-bottom:0;mso-position-horizontal:absolute;mso-position-horizontal-relative:text;mso-position-vertical:absolute;mso-position-vertical-relative:text" o:gfxdata="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" strokecolor="#4472c4 [3204]" strokeweight=".5pt">
@@ -3189,6 +3199,7 @@
       <w:r>
         <w:rPr>
           <w:noProof/>
+          <w:rtl/>
         </w:rPr>
         <w:pict w14:anchorId="177E7568">
           <v:roundrect id="מלבן: פינות מעוגלות 1" o:spid="_x0000_s1076" style="position:absolute;left:0;text-align:left;margin-left:53.2pt;margin-top:193.65pt;width:42.75pt;height:28.5pt;z-index:251674624;visibility:visible;mso-wrap-style:square;mso-wrap-distance-left:9pt;mso-wrap-distance-top:0;mso-wrap-distance-right:9pt;mso-wrap-distance-bottom:0;mso-position-horizontal:absolute;mso-position-horizontal-relative:text;mso-position-vertical:absolute;mso-position-vertical-relative:text;v-text-anchor:middle" arcsize="10923f" o:gfxdata="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" fillcolor="white [3201]" strokecolor="#70ad47 [3209]" strokeweight="1pt">
@@ -3211,6 +3222,7 @@
       <w:r>
         <w:rPr>
           <w:noProof/>
+          <w:rtl/>
         </w:rPr>
         <w:pict w14:anchorId="4F29F673">
           <v:shape id="מחבר חץ ישר 24" o:spid="_x0000_s1075" type="#_x0000_t32" style="position:absolute;left:0;text-align:left;margin-left:239pt;margin-top:160.95pt;width:17pt;height:8.5pt;z-index:251672576;visibility:visible;mso-wrap-style:square;mso-width-percent:0;mso-height-percent:0;mso-wrap-distance-left:9pt;mso-wrap-distance-top:0;mso-wrap-distance-right:9pt;mso-wrap-distance-bottom:0;mso-position-horizontal:absolute;mso-position-horizontal-relative:text;mso-position-vertical:absolute;mso-position-vertical-relative:text;mso-width-percent:0;mso-height-percent:0;mso-width-relative:margin;mso-height-relative:margin" o:gfxdata="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" strokecolor="#4472c4 [3204]" strokeweight=".5pt">
@@ -3221,6 +3233,7 @@
       <w:r>
         <w:rPr>
           <w:noProof/>
+          <w:rtl/>
         </w:rPr>
         <w:pict w14:anchorId="579E45BC">
           <v:shape id="מחבר חץ ישר 23" o:spid="_x0000_s1074" type="#_x0000_t32" style="position:absolute;left:0;text-align:left;margin-left:203pt;margin-top:159.95pt;width:.5pt;height:10.5pt;z-index:251671552;visibility:visible;mso-wrap-style:square;mso-wrap-distance-left:9pt;mso-wrap-distance-top:0;mso-wrap-distance-right:9pt;mso-wrap-distance-bottom:0;mso-position-horizontal:absolute;mso-position-horizontal-relative:text;mso-position-vertical:absolute;mso-position-vertical-relative:text" o:gfxdata="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" strokecolor="#4472c4 [3204]" strokeweight=".5pt">
@@ -3231,6 +3244,7 @@
       <w:r>
         <w:rPr>
           <w:noProof/>
+          <w:rtl/>
         </w:rPr>
         <w:pict w14:anchorId="117B0EF7">
           <v:shape id="מחבר חץ ישר 22" o:spid="_x0000_s1073" type="#_x0000_t32" style="position:absolute;left:0;text-align:left;margin-left:205.5pt;margin-top:125.45pt;width:.5pt;height:10.5pt;z-index:251670528;visibility:visible;mso-wrap-style:square;mso-wrap-distance-left:9pt;mso-wrap-distance-top:0;mso-wrap-distance-right:9pt;mso-wrap-distance-bottom:0;mso-position-horizontal:absolute;mso-position-horizontal-relative:text;mso-position-vertical:absolute;mso-position-vertical-relative:text" o:gfxdata="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" strokecolor="#4472c4 [3204]" strokeweight=".5pt">
@@ -3241,6 +3255,7 @@
       <w:r>
         <w:rPr>
           <w:noProof/>
+          <w:rtl/>
         </w:rPr>
         <w:pict w14:anchorId="311A1550">
           <v:shape id="מחבר חץ ישר 20" o:spid="_x0000_s1072" type="#_x0000_t32" style="position:absolute;left:0;text-align:left;margin-left:207.65pt;margin-top:59.95pt;width:.5pt;height:10.5pt;z-index:251668480;visibility:visible;mso-wrap-style:square;mso-wrap-distance-left:9pt;mso-wrap-distance-top:0;mso-wrap-distance-right:9pt;mso-wrap-distance-bottom:0;mso-position-horizontal:absolute;mso-position-horizontal-relative:margin;mso-position-vertical:absolute;mso-position-vertical-relative:text" o:gfxdata="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" strokecolor="#4472c4 [3204]" strokeweight=".5pt">
@@ -3252,6 +3267,7 @@
       <w:r>
         <w:rPr>
           <w:noProof/>
+          <w:rtl/>
         </w:rPr>
         <w:pict w14:anchorId="650AB525">
           <v:shape id="מחבר חץ ישר 21" o:spid="_x0000_s1071" type="#_x0000_t32" style="position:absolute;left:0;text-align:left;margin-left:207.65pt;margin-top:93.45pt;width:.5pt;height:10.5pt;z-index:251669504;visibility:visible;mso-wrap-style:square;mso-wrap-distance-left:9pt;mso-wrap-distance-top:0;mso-wrap-distance-right:9pt;mso-wrap-distance-bottom:0;mso-position-horizontal:absolute;mso-position-horizontal-relative:margin;mso-position-vertical:absolute;mso-position-vertical-relative:text" o:gfxdata="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" strokecolor="#4472c4 [3204]" strokeweight=".5pt">
@@ -3263,6 +3279,7 @@
       <w:r>
         <w:rPr>
           <w:noProof/>
+          <w:rtl/>
         </w:rPr>
         <w:pict w14:anchorId="767BB9E6">
           <v:shape id="מחבר חץ ישר 19" o:spid="_x0000_s1070" type="#_x0000_t32" style="position:absolute;left:0;text-align:left;margin-left:204.5pt;margin-top:24.45pt;width:.5pt;height:10.5pt;z-index:251667456;visibility:visible;mso-wrap-style:square;mso-wrap-distance-left:9pt;mso-wrap-distance-top:0;mso-wrap-distance-right:9pt;mso-wrap-distance-bottom:0;mso-position-horizontal:absolute;mso-position-horizontal-relative:text;mso-position-vertical:absolute;mso-position-vertical-relative:text" o:gfxdata="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" strokecolor="#4472c4 [3204]" strokeweight=".5pt">
@@ -3273,6 +3290,7 @@
       <w:r>
         <w:rPr>
           <w:noProof/>
+          <w:rtl/>
         </w:rPr>
         <w:pict w14:anchorId="3B3FECFC">
           <v:roundrect id="מלבן: פינות מעוגלות 16" o:spid="_x0000_s1069" style="position:absolute;left:0;text-align:left;margin-left:106pt;margin-top:166.95pt;width:61pt;height:27pt;z-index:251664384;visibility:visible;mso-wrap-style:square;mso-height-percent:0;mso-wrap-distance-left:9pt;mso-wrap-distance-top:0;mso-wrap-distance-right:9pt;mso-wrap-distance-bottom:0;mso-position-horizontal:absolute;mso-position-horizontal-relative:text;mso-position-vertical:absolute;mso-position-vertical-relative:text;mso-height-percent:0;mso-height-relative:margin;v-text-anchor:middle" arcsize="10923f" o:gfxdata="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" fillcolor="white [3201]" strokecolor="black [3200]" strokeweight="1pt">
@@ -3295,6 +3313,7 @@
       <w:r>
         <w:rPr>
           <w:noProof/>
+          <w:rtl/>
         </w:rPr>
         <w:pict w14:anchorId="6F098FA2">
           <v:roundrect id="מלבן: פינות מעוגלות 18" o:spid="_x0000_s1068" style="position:absolute;left:0;text-align:left;margin-left:245pt;margin-top:168.45pt;width:61pt;height:27pt;z-index:251666432;visibility:visible;mso-wrap-style:square;mso-height-percent:0;mso-wrap-distance-left:9pt;mso-wrap-distance-top:0;mso-wrap-distance-right:9pt;mso-wrap-distance-bottom:0;mso-position-horizontal:absolute;mso-position-horizontal-relative:text;mso-position-vertical:absolute;mso-position-vertical-relative:text;mso-height-percent:0;mso-height-relative:margin;v-text-anchor:middle" arcsize="10923f" o:gfxdata="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" fillcolor="white [3201]" strokecolor="black [3200]" strokeweight="1pt">
@@ -3317,6 +3336,7 @@
       <w:r>
         <w:rPr>
           <w:noProof/>
+          <w:rtl/>
         </w:rPr>
         <w:pict w14:anchorId="09665E1F">
           <v:roundrect id="מלבן: פינות מעוגלות 17" o:spid="_x0000_s1067" style="position:absolute;left:0;text-align:left;margin-left:0;margin-top:167.95pt;width:61pt;height:27pt;z-index:251665408;visibility:visible;mso-wrap-style:square;mso-height-percent:0;mso-wrap-distance-left:9pt;mso-wrap-distance-top:0;mso-wrap-distance-right:9pt;mso-wrap-distance-bottom:0;mso-position-horizontal:center;mso-position-horizontal-relative:margin;mso-position-vertical:absolute;mso-position-vertical-relative:text;mso-height-percent:0;mso-height-relative:margin;v-text-anchor:middle" arcsize="10923f" o:gfxdata="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" fillcolor="white [3201]" strokecolor="black [3200]" strokeweight="1pt">
@@ -3342,6 +3362,7 @@
       <w:r>
         <w:rPr>
           <w:noProof/>
+          <w:rtl/>
         </w:rPr>
         <w:pict w14:anchorId="07E75EC2">
           <v:roundrect id="מלבן: פינות מעוגלות 15" o:spid="_x0000_s1066" style="position:absolute;left:0;text-align:left;margin-left:0;margin-top:135.95pt;width:70.5pt;height:27pt;z-index:251663360;visibility:visible;mso-wrap-style:square;mso-width-percent:0;mso-height-percent:0;mso-wrap-distance-left:9pt;mso-wrap-distance-top:0;mso-wrap-distance-right:9pt;mso-wrap-distance-bottom:0;mso-position-horizontal:center;mso-position-horizontal-relative:margin;mso-position-vertical:absolute;mso-position-vertical-relative:text;mso-width-percent:0;mso-height-percent:0;mso-width-relative:margin;mso-height-relative:margin;v-text-anchor:middle" arcsize="10923f" o:gfxdata="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" fillcolor="white [3201]" strokecolor="black [3200]" strokeweight="1pt">
@@ -3365,6 +3386,7 @@
       <w:r>
         <w:rPr>
           <w:noProof/>
+          <w:rtl/>
         </w:rPr>
         <w:pict w14:anchorId="463872D6">
           <v:roundrect id="מלבן: פינות מעוגלות 13" o:spid="_x0000_s1065" style="position:absolute;left:0;text-align:left;margin-left:174pt;margin-top:100.95pt;width:61pt;height:27pt;z-index:251662336;visibility:visible;mso-wrap-style:square;mso-height-percent:0;mso-wrap-distance-left:9pt;mso-wrap-distance-top:0;mso-wrap-distance-right:9pt;mso-wrap-distance-bottom:0;mso-position-horizontal:absolute;mso-position-horizontal-relative:text;mso-position-vertical:absolute;mso-position-vertical-relative:text;mso-height-percent:0;mso-height-relative:margin;v-text-anchor:middle" arcsize="10923f" o:gfxdata="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" fillcolor="white [3201]" strokecolor="black [3200]" strokeweight="1pt">
@@ -3387,6 +3409,7 @@
       <w:r>
         <w:rPr>
           <w:noProof/>
+          <w:rtl/>
         </w:rPr>
         <w:pict w14:anchorId="48CF3333">
           <v:roundrect id="מלבן: פינות מעוגלות 3" o:spid="_x0000_s1064" style="position:absolute;left:0;text-align:left;margin-left:0;margin-top:33.95pt;width:98.5pt;height:27pt;z-index:251660288;visibility:visible;mso-wrap-style:square;mso-width-percent:0;mso-height-percent:0;mso-wrap-distance-left:9pt;mso-wrap-distance-top:0;mso-wrap-distance-right:9pt;mso-wrap-distance-bottom:0;mso-position-horizontal:center;mso-position-horizontal-relative:margin;mso-position-vertical:absolute;mso-position-vertical-relative:text;mso-width-percent:0;mso-height-percent:0;mso-width-relative:margin;mso-height-relative:margin;v-text-anchor:middle" arcsize="10923f" o:gfxdata="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" fillcolor="white [3201]" strokecolor="black [3200]" strokeweight="1pt">
@@ -3410,6 +3433,7 @@
       <w:r>
         <w:rPr>
           <w:noProof/>
+          <w:rtl/>
         </w:rPr>
         <w:pict w14:anchorId="27DB59CE">
           <v:roundrect id="מלבן: פינות מעוגלות 6" o:spid="_x0000_s1063" style="position:absolute;left:0;text-align:left;margin-left:0;margin-top:67.95pt;width:98pt;height:27pt;z-index:251661312;visibility:visible;mso-wrap-style:square;mso-width-percent:0;mso-height-percent:0;mso-wrap-distance-left:9pt;mso-wrap-distance-top:0;mso-wrap-distance-right:9pt;mso-wrap-distance-bottom:0;mso-position-horizontal:center;mso-position-horizontal-relative:margin;mso-position-vertical:absolute;mso-position-vertical-relative:text;mso-width-percent:0;mso-height-percent:0;mso-width-relative:margin;mso-height-relative:margin;v-text-anchor:middle" arcsize="10923f" o:gfxdata="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" fillcolor="white [3201]" strokecolor="black [3200]" strokeweight="1pt">
@@ -3434,13 +3458,13 @@
     <w:p>
       <w:pPr>
         <w:rPr>
-          <w:rFonts w:hint="cs"/>
           <w:rtl/>
         </w:rPr>
       </w:pPr>
       <w:r>
         <w:rPr>
           <w:noProof/>
+          <w:rtl/>
         </w:rPr>
         <w:pict w14:anchorId="4CAECDC9">
           <v:shape id="_x0000_s1098" type="#_x0000_t32" style="position:absolute;left:0;text-align:left;margin-left:284pt;margin-top:317.4pt;width:6.4pt;height:18.9pt;z-index:251696128;visibility:visible;mso-wrap-style:square;mso-width-percent:0;mso-height-percent:0;mso-wrap-distance-left:9pt;mso-wrap-distance-top:0;mso-wrap-distance-right:9pt;mso-wrap-distance-bottom:0;mso-position-horizontal-relative:text;mso-position-vertical-relative:page;mso-width-percent:0;mso-height-percent:0;mso-width-relative:margin;mso-height-relative:margin" o:gfxdata="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" strokecolor="#4472c4 [3204]" strokeweight=".5pt">
@@ -3452,6 +3476,7 @@
       <w:r>
         <w:rPr>
           <w:noProof/>
+          <w:rtl/>
         </w:rPr>
         <w:pict w14:anchorId="7C5F725C">
           <v:shape id="_x0000_s1096" type="#_x0000_t32" style="position:absolute;left:0;text-align:left;margin-left:282pt;margin-top:292.2pt;width:6.4pt;height:18.9pt;z-index:251694080;visibility:visible;mso-wrap-style:square;mso-width-percent:0;mso-height-percent:0;mso-wrap-distance-left:9pt;mso-wrap-distance-top:0;mso-wrap-distance-right:9pt;mso-wrap-distance-bottom:0;mso-position-horizontal-relative:text;mso-position-vertical-relative:page;mso-width-percent:0;mso-height-percent:0;mso-width-relative:margin;mso-height-relative:margin" o:gfxdata="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" strokecolor="#4472c4 [3204]" strokeweight=".5pt">
@@ -3463,6 +3488,7 @@
       <w:r>
         <w:rPr>
           <w:noProof/>
+          <w:rtl/>
         </w:rPr>
         <w:pict w14:anchorId="653A0292">
           <v:shape id="_x0000_s1092" type="#_x0000_t32" style="position:absolute;left:0;text-align:left;margin-left:343.6pt;margin-top:292.85pt;width:15.7pt;height:14.25pt;z-index:251689984;visibility:visible;mso-wrap-style:square;mso-width-percent:0;mso-height-percent:0;mso-wrap-distance-left:9pt;mso-wrap-distance-top:0;mso-wrap-distance-right:9pt;mso-wrap-distance-bottom:0;mso-position-horizontal-relative:text;mso-position-vertical-relative:page;mso-width-percent:0;mso-height-percent:0;mso-width-relative:margin;mso-height-relative:margin" o:gfxdata="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" strokecolor="#4472c4 [3204]" strokeweight=".5pt">
@@ -3474,6 +3500,7 @@
       <w:r>
         <w:rPr>
           <w:noProof/>
+          <w:rtl/>
         </w:rPr>
         <w:pict w14:anchorId="0A7CF80A">
           <v:shape id="_x0000_s1090" type="#_x0000_t32" style="position:absolute;left:0;text-align:left;margin-left:295.95pt;margin-top:262.95pt;width:23.5pt;height:24.6pt;z-index:251687936;visibility:visible;mso-wrap-style:square;mso-width-percent:0;mso-height-percent:0;mso-wrap-distance-left:9pt;mso-wrap-distance-top:0;mso-wrap-distance-right:9pt;mso-wrap-distance-bottom:0;mso-position-horizontal-relative:text;mso-position-vertical-relative:page;mso-width-percent:0;mso-height-percent:0;mso-width-relative:margin;mso-height-relative:margin" o:gfxdata="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" strokecolor="#4472c4 [3204]" strokeweight=".5pt">
@@ -3485,6 +3512,7 @@
       <w:r>
         <w:rPr>
           <w:noProof/>
+          <w:rtl/>
         </w:rPr>
         <w:pict w14:anchorId="0B4F1954">
           <v:shape id="_x0000_s1088" type="#_x0000_t32" style="position:absolute;left:0;text-align:left;margin-left:300.55pt;margin-top:260.45pt;width:31.1pt;height:4.5pt;z-index:251683840;visibility:visible;mso-wrap-style:square;mso-width-percent:0;mso-height-percent:0;mso-wrap-distance-left:9pt;mso-wrap-distance-top:0;mso-wrap-distance-right:9pt;mso-wrap-distance-bottom:0;mso-position-horizontal-relative:text;mso-position-vertical-relative:page;mso-width-percent:0;mso-height-percent:0;mso-width-relative:margin;mso-height-relative:margin" o:gfxdata="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" strokecolor="#4472c4 [3204]" strokeweight=".5pt">
@@ -3496,6 +3524,7 @@
       <w:r>
         <w:rPr>
           <w:noProof/>
+          <w:rtl/>
         </w:rPr>
         <w:pict w14:anchorId="4889D066">
           <v:shape id="_x0000_s1095" type="#_x0000_t32" style="position:absolute;left:0;text-align:left;margin-left:278.75pt;margin-top:260.45pt;width:6.05pt;height:22.8pt;z-index:251693056;visibility:visible;mso-wrap-style:square;mso-width-percent:0;mso-height-percent:0;mso-wrap-distance-left:9pt;mso-wrap-distance-top:0;mso-wrap-distance-right:9pt;mso-wrap-distance-bottom:0;mso-position-horizontal-relative:text;mso-position-vertical-relative:page;mso-width-percent:0;mso-height-percent:0;mso-width-relative:margin;mso-height-relative:margin" o:gfxdata="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" strokecolor="#4472c4 [3204]" strokeweight=".5pt">

</xml_diff>